<commit_message>
Se agrega el diagrama de clases al informe
</commit_message>
<xml_diff>
--- a/Tecnicas_de_Diseño_TP2.docx
+++ b/Tecnicas_de_Diseño_TP2.docx
@@ -698,7 +698,7 @@
         <w:rPr>
           <w:noProof/>
         </w:rPr>
-        <w:t>Modelo de dominio</w:t>
+        <w:t>Diagrama de clases</w:t>
       </w:r>
       <w:r>
         <w:rPr>
@@ -716,7 +716,7 @@
         <w:rPr>
           <w:noProof/>
         </w:rPr>
-        <w:instrText xml:space="preserve"> PAGEREF _Toc370831402 \h </w:instrText>
+        <w:instrText xml:space="preserve"> PAGEREF _Toc370976099 \h </w:instrText>
       </w:r>
       <w:r>
         <w:rPr>
@@ -744,7 +744,7 @@
     </w:p>
     <w:p>
       <w:pPr>
-        <w:pStyle w:val="TDC2"/>
+        <w:pStyle w:val="TDC1"/>
         <w:tabs>
           <w:tab w:val="right" w:leader="dot" w:pos="9629"/>
         </w:tabs>
@@ -757,10 +757,9 @@
       </w:pPr>
       <w:r>
         <w:rPr>
-          <w:rFonts w:asciiTheme="minorHAnsi" w:hAnsiTheme="minorHAnsi" w:cstheme="minorHAnsi"/>
           <w:noProof/>
         </w:rPr>
-        <w:t>Diagrama de clases</w:t>
+        <w:t>Aclaraciones acerca de la solución planteada</w:t>
       </w:r>
       <w:r>
         <w:rPr>
@@ -778,68 +777,7 @@
         <w:rPr>
           <w:noProof/>
         </w:rPr>
-        <w:instrText xml:space="preserve"> PAGEREF _Toc370831403 \h </w:instrText>
-      </w:r>
-      <w:r>
-        <w:rPr>
-          <w:noProof/>
-        </w:rPr>
-      </w:r>
-      <w:r>
-        <w:rPr>
-          <w:noProof/>
-        </w:rPr>
-        <w:fldChar w:fldCharType="separate"/>
-      </w:r>
-      <w:r>
-        <w:rPr>
-          <w:noProof/>
-        </w:rPr>
-        <w:t>2</w:t>
-      </w:r>
-      <w:r>
-        <w:rPr>
-          <w:noProof/>
-        </w:rPr>
-        <w:fldChar w:fldCharType="end"/>
-      </w:r>
-    </w:p>
-    <w:p>
-      <w:pPr>
-        <w:pStyle w:val="TDC1"/>
-        <w:tabs>
-          <w:tab w:val="right" w:leader="dot" w:pos="9629"/>
-        </w:tabs>
-        <w:rPr>
-          <w:rFonts w:asciiTheme="minorHAnsi" w:eastAsiaTheme="minorEastAsia" w:hAnsiTheme="minorHAnsi" w:cstheme="minorBidi"/>
-          <w:noProof/>
-          <w:sz w:val="22"/>
-          <w:szCs w:val="22"/>
-        </w:rPr>
-      </w:pPr>
-      <w:r>
-        <w:rPr>
-          <w:noProof/>
-        </w:rPr>
-        <w:t>Aclaraciones acerca de la solución planteada</w:t>
-      </w:r>
-      <w:r>
-        <w:rPr>
-          <w:noProof/>
-        </w:rPr>
-        <w:tab/>
-      </w:r>
-      <w:r>
-        <w:rPr>
-          <w:noProof/>
-        </w:rPr>
-        <w:fldChar w:fldCharType="begin"/>
-      </w:r>
-      <w:r>
-        <w:rPr>
-          <w:noProof/>
-        </w:rPr>
-        <w:instrText xml:space="preserve"> PAGEREF _Toc370831404 \h </w:instrText>
+        <w:instrText xml:space="preserve"> PAGEREF _Toc370976100 \h </w:instrText>
       </w:r>
       <w:r>
         <w:rPr>
@@ -918,37 +856,13 @@
         <w:pStyle w:val="Ttulo1"/>
       </w:pPr>
       <w:bookmarkStart w:id="0" w:name="_Toc370830773"/>
-      <w:bookmarkStart w:id="1" w:name="_Toc370831402"/>
+      <w:bookmarkStart w:id="1" w:name="_Toc370976099"/>
       <w:r>
         <w:lastRenderedPageBreak/>
-        <w:t>Modelo de dominio</w:t>
-      </w:r>
+        <w:t>Diagrama de clases</w:t>
+      </w:r>
+      <w:bookmarkEnd w:id="0"/>
       <w:bookmarkEnd w:id="1"/>
-    </w:p>
-    <w:p>
-      <w:pPr>
-        <w:pStyle w:val="Ttulo"/>
-        <w:rPr>
-          <w:rFonts w:asciiTheme="minorHAnsi" w:hAnsiTheme="minorHAnsi" w:cstheme="minorHAnsi"/>
-          <w:b w:val="0"/>
-          <w:color w:val="auto"/>
-          <w:sz w:val="32"/>
-          <w:szCs w:val="32"/>
-        </w:rPr>
-      </w:pPr>
-      <w:bookmarkStart w:id="2" w:name="_Toc370831403"/>
-      <w:r>
-        <w:rPr>
-          <w:rFonts w:asciiTheme="minorHAnsi" w:hAnsiTheme="minorHAnsi" w:cstheme="minorHAnsi"/>
-          <w:b w:val="0"/>
-          <w:color w:val="auto"/>
-          <w:sz w:val="32"/>
-          <w:szCs w:val="32"/>
-        </w:rPr>
-        <w:t>Diagrama de clases</w:t>
-      </w:r>
-      <w:bookmarkEnd w:id="0"/>
-      <w:bookmarkEnd w:id="2"/>
     </w:p>
     <w:p>
       <w:pPr>
@@ -971,6 +885,57 @@
           <w:rFonts w:ascii="Calibri" w:hAnsi="Calibri"/>
         </w:rPr>
       </w:pPr>
+      <w:r>
+        <w:rPr>
+          <w:rFonts w:ascii="Calibri" w:hAnsi="Calibri"/>
+          <w:noProof/>
+        </w:rPr>
+        <w:drawing>
+          <wp:inline distT="0" distB="0" distL="0" distR="0">
+            <wp:extent cx="6120765" cy="3910058"/>
+            <wp:effectExtent l="19050" t="0" r="0" b="0"/>
+            <wp:docPr id="2" name="Imagen 1" descr="F:\TécnicasTp2\DiagramaClasesTecnicasTp2.bmp"/>
+            <wp:cNvGraphicFramePr>
+              <a:graphicFrameLocks xmlns:a="http://schemas.openxmlformats.org/drawingml/2006/main" noChangeAspect="1"/>
+            </wp:cNvGraphicFramePr>
+            <a:graphic xmlns:a="http://schemas.openxmlformats.org/drawingml/2006/main">
+              <a:graphicData uri="http://schemas.openxmlformats.org/drawingml/2006/picture">
+                <pic:pic xmlns:pic="http://schemas.openxmlformats.org/drawingml/2006/picture">
+                  <pic:nvPicPr>
+                    <pic:cNvPr id="0" name="Picture 1" descr="F:\TécnicasTp2\DiagramaClasesTecnicasTp2.bmp"/>
+                    <pic:cNvPicPr>
+                      <a:picLocks noChangeAspect="1" noChangeArrowheads="1"/>
+                    </pic:cNvPicPr>
+                  </pic:nvPicPr>
+                  <pic:blipFill>
+                    <a:blip r:embed="rId9"/>
+                    <a:srcRect/>
+                    <a:stretch>
+                      <a:fillRect/>
+                    </a:stretch>
+                  </pic:blipFill>
+                  <pic:spPr bwMode="auto">
+                    <a:xfrm>
+                      <a:off x="0" y="0"/>
+                      <a:ext cx="6120765" cy="3910058"/>
+                    </a:xfrm>
+                    <a:prstGeom prst="rect">
+                      <a:avLst/>
+                    </a:prstGeom>
+                    <a:noFill/>
+                    <a:ln w="9525">
+                      <a:noFill/>
+                      <a:miter lim="800000"/>
+                      <a:headEnd/>
+                      <a:tailEnd/>
+                    </a:ln>
+                  </pic:spPr>
+                </pic:pic>
+              </a:graphicData>
+            </a:graphic>
+          </wp:inline>
+        </w:drawing>
+      </w:r>
     </w:p>
     <w:p>
       <w:pPr>
@@ -1011,13 +976,13 @@
           <w:tab w:val="left" w:pos="1350"/>
         </w:tabs>
       </w:pPr>
-      <w:bookmarkStart w:id="3" w:name="_Toc370830774"/>
-      <w:bookmarkStart w:id="4" w:name="_Toc370831404"/>
+      <w:bookmarkStart w:id="2" w:name="_Toc370830774"/>
+      <w:bookmarkStart w:id="3" w:name="_Toc370976100"/>
       <w:r>
         <w:t>Aclaraciones acerca de la solución planteada</w:t>
       </w:r>
+      <w:bookmarkEnd w:id="2"/>
       <w:bookmarkEnd w:id="3"/>
-      <w:bookmarkEnd w:id="4"/>
     </w:p>
     <w:p>
       <w:pPr>
@@ -1027,9 +992,9 @@
       </w:pPr>
     </w:p>
     <w:sectPr>
-      <w:headerReference w:type="default" r:id="rId9"/>
-      <w:footerReference w:type="even" r:id="rId10"/>
-      <w:footerReference w:type="default" r:id="rId11"/>
+      <w:headerReference w:type="default" r:id="rId10"/>
+      <w:footerReference w:type="even" r:id="rId11"/>
+      <w:footerReference w:type="default" r:id="rId12"/>
       <w:pgSz w:w="11907" w:h="16840" w:code="9"/>
       <w:pgMar w:top="1418" w:right="1134" w:bottom="1418" w:left="1134" w:header="709" w:footer="709" w:gutter="0"/>
       <w:pgNumType w:start="0"/>
@@ -1130,7 +1095,7 @@
         <w:rStyle w:val="Nmerodepgina"/>
         <w:noProof/>
       </w:rPr>
-      <w:t>1</w:t>
+      <w:t>2</w:t>
     </w:r>
     <w:r>
       <w:rPr>
@@ -1217,7 +1182,7 @@
                   <a:blip r:embed="rId1">
                     <a:extLst>
                       <a:ext uri="{28A0092B-C50C-407E-A947-70E740481C1C}">
-                        <a14:useLocalDpi xmlns="" xmlns:wpc="http://schemas.microsoft.com/office/word/2010/wordprocessingCanvas" xmlns:mc="http://schemas.openxmlformats.org/markup-compatibility/2006" xmlns:o="urn:schemas-microsoft-com:office:office" xmlns:v="urn:schemas-microsoft-com:vml" xmlns:wp14="http://schemas.microsoft.com/office/word/2010/wordprocessingDrawing" xmlns:w10="urn:schemas-microsoft-com:office:word" xmlns:w="http://schemas.openxmlformats.org/wordprocessingml/2006/main" xmlns:w14="http://schemas.microsoft.com/office/word/2010/wordml" xmlns:wpg="http://schemas.microsoft.com/office/word/2010/wordprocessingGroup" xmlns:wpi="http://schemas.microsoft.com/office/word/2010/wordprocessingInk" xmlns:wps="http://schemas.microsoft.com/office/word/2010/wordprocessingShape" xmlns:a14="http://schemas.microsoft.com/office/drawing/2010/main" val="0"/>
+                        <a14:useLocalDpi xmlns:a14="http://schemas.microsoft.com/office/drawing/2010/main" xmlns:wps="http://schemas.microsoft.com/office/word/2010/wordprocessingShape" xmlns:wpi="http://schemas.microsoft.com/office/word/2010/wordprocessingInk" xmlns:wpg="http://schemas.microsoft.com/office/word/2010/wordprocessingGroup" xmlns:w14="http://schemas.microsoft.com/office/word/2010/wordml" xmlns:w="http://schemas.openxmlformats.org/wordprocessingml/2006/main" xmlns:w10="urn:schemas-microsoft-com:office:word" xmlns:wp14="http://schemas.microsoft.com/office/word/2010/wordprocessingDrawing" xmlns:v="urn:schemas-microsoft-com:vml" xmlns:o="urn:schemas-microsoft-com:office:office" xmlns:mc="http://schemas.openxmlformats.org/markup-compatibility/2006" xmlns:wpc="http://schemas.microsoft.com/office/word/2010/wordprocessingCanvas" xmlns="" val="0"/>
                       </a:ext>
                     </a:extLst>
                   </a:blip>
@@ -2138,6 +2103,7 @@
   <w:style w:type="character" w:default="1" w:styleId="Fuentedeprrafopredeter">
     <w:name w:val="Default Paragraph Font"/>
     <w:uiPriority w:val="1"/>
+    <w:semiHidden/>
     <w:unhideWhenUsed/>
   </w:style>
   <w:style w:type="table" w:default="1" w:styleId="Tablanormal">

</xml_diff>